<commit_message>
Add "Agenda Item" section under Attendees exactly as shown in markup below. Three new fields, radio button, trash/add buttons, same as similar setup later in form. Add "Progressing:" Row to each blue "Review Period" header exactly as shown, adding Yes, No, No Change radio buttons for each period per instructions in image below for color coding. Also change labels as shown.
</commit_message>
<xml_diff>
--- a/StudentBinder/ASTemplates/ASTemplateStart.docx
+++ b/StudentBinder/ASTemplates/ASTemplateStart.docx
@@ -491,12 +491,6 @@
             <w:insideH w:val="single" w:color="auto" w:sz="4" w:space="0"/>
             <w:insideV w:val="single" w:color="auto" w:sz="4" w:space="0"/>
           </w:tblBorders>
-          <w:tblCellMar>
-            <w:top w:w="0" w:type="dxa"/>
-            <w:left w:w="108" w:type="dxa"/>
-            <w:bottom w:w="0" w:type="dxa"/>
-            <w:right w:w="108" w:type="dxa"/>
-          </w:tblCellMar>
         </w:tblPrEx>
         <w:trPr>
           <w:trHeight w:val="372" w:hRule="atLeast"/>
@@ -913,10 +907,200 @@
         </w:tc>
       </w:tr>
     </w:tbl>
+    <w:p/>
+    <w:p/>
+    <w:tbl>
+      <w:tblPr>
+        <w:tblStyle w:val="7"/>
+        <w:tblpPr w:leftFromText="180" w:rightFromText="180" w:vertAnchor="text" w:horzAnchor="page" w:tblpX="1040" w:tblpY="278"/>
+        <w:tblOverlap w:val="never"/>
+        <w:tblW w:w="0" w:type="auto"/>
+        <w:tblInd w:w="0" w:type="dxa"/>
+        <w:tblBorders>
+          <w:top w:val="single" w:color="auto" w:sz="4" w:space="0"/>
+          <w:left w:val="single" w:color="auto" w:sz="4" w:space="0"/>
+          <w:bottom w:val="single" w:color="auto" w:sz="4" w:space="0"/>
+          <w:right w:val="single" w:color="auto" w:sz="4" w:space="0"/>
+          <w:insideH w:val="single" w:color="auto" w:sz="4" w:space="0"/>
+          <w:insideV w:val="single" w:color="auto" w:sz="4" w:space="0"/>
+        </w:tblBorders>
+        <w:tblLayout w:type="autofit"/>
+        <w:tblCellMar>
+          <w:top w:w="0" w:type="dxa"/>
+          <w:left w:w="108" w:type="dxa"/>
+          <w:bottom w:w="0" w:type="dxa"/>
+          <w:right w:w="108" w:type="dxa"/>
+        </w:tblCellMar>
+      </w:tblPr>
+      <w:tblGrid>
+        <w:gridCol w:w="2559"/>
+        <w:gridCol w:w="2559"/>
+        <w:gridCol w:w="2559"/>
+        <w:gridCol w:w="2560"/>
+      </w:tblGrid>
+      <w:tr>
+        <w:tblPrEx>
+          <w:tblBorders>
+            <w:top w:val="single" w:color="auto" w:sz="4" w:space="0"/>
+            <w:left w:val="single" w:color="auto" w:sz="4" w:space="0"/>
+            <w:bottom w:val="single" w:color="auto" w:sz="4" w:space="0"/>
+            <w:right w:val="single" w:color="auto" w:sz="4" w:space="0"/>
+            <w:insideH w:val="single" w:color="auto" w:sz="4" w:space="0"/>
+            <w:insideV w:val="single" w:color="auto" w:sz="4" w:space="0"/>
+          </w:tblBorders>
+          <w:tblCellMar>
+            <w:top w:w="0" w:type="dxa"/>
+            <w:left w:w="108" w:type="dxa"/>
+            <w:bottom w:w="0" w:type="dxa"/>
+            <w:right w:w="108" w:type="dxa"/>
+          </w:tblCellMar>
+        </w:tblPrEx>
+        <w:trPr>
+          <w:trHeight w:val="274" w:hRule="atLeast"/>
+        </w:trPr>
+        <w:tc>
+          <w:tcPr>
+            <w:tcW w:w="2559" w:type="dxa"/>
+          </w:tcPr>
+          <w:p>
+            <w:pPr>
+              <w:widowControl w:val="0"/>
+              <w:jc w:val="center"/>
+              <w:rPr>
+                <w:rFonts w:hint="default" w:ascii="Arial" w:hAnsi="Arial" w:cs="Arial"/>
+                <w:b/>
+                <w:bCs/>
+                <w:sz w:val="20"/>
+                <w:szCs w:val="20"/>
+                <w:u w:val="single"/>
+                <w:vertAlign w:val="baseline"/>
+                <w:lang w:val="en-GB"/>
+              </w:rPr>
+            </w:pPr>
+            <w:r>
+              <w:rPr>
+                <w:rFonts w:hint="default" w:ascii="Arial" w:hAnsi="Arial" w:cs="Arial"/>
+                <w:b/>
+                <w:bCs/>
+                <w:sz w:val="20"/>
+                <w:szCs w:val="20"/>
+                <w:u w:val="single"/>
+                <w:vertAlign w:val="baseline"/>
+                <w:lang w:val="en-GB"/>
+              </w:rPr>
+              <w:t>Agenda Item</w:t>
+            </w:r>
+          </w:p>
+        </w:tc>
+        <w:tc>
+          <w:tcPr>
+            <w:tcW w:w="2559" w:type="dxa"/>
+          </w:tcPr>
+          <w:p>
+            <w:pPr>
+              <w:widowControl w:val="0"/>
+              <w:jc w:val="center"/>
+              <w:rPr>
+                <w:rFonts w:hint="default" w:ascii="Arial" w:hAnsi="Arial" w:cs="Arial"/>
+                <w:b/>
+                <w:bCs/>
+                <w:sz w:val="20"/>
+                <w:szCs w:val="20"/>
+                <w:u w:val="single"/>
+                <w:vertAlign w:val="baseline"/>
+                <w:lang w:val="en-GB"/>
+              </w:rPr>
+            </w:pPr>
+            <w:r>
+              <w:rPr>
+                <w:rFonts w:hint="default" w:ascii="Arial" w:hAnsi="Arial" w:cs="Arial"/>
+                <w:b/>
+                <w:bCs/>
+                <w:sz w:val="20"/>
+                <w:szCs w:val="20"/>
+                <w:u w:val="single"/>
+                <w:vertAlign w:val="baseline"/>
+                <w:lang w:val="en-GB"/>
+              </w:rPr>
+              <w:t>Staff Initials</w:t>
+            </w:r>
+          </w:p>
+        </w:tc>
+        <w:tc>
+          <w:tcPr>
+            <w:tcW w:w="2559" w:type="dxa"/>
+          </w:tcPr>
+          <w:p>
+            <w:pPr>
+              <w:widowControl w:val="0"/>
+              <w:jc w:val="center"/>
+              <w:rPr>
+                <w:rFonts w:hint="default" w:ascii="Arial" w:hAnsi="Arial" w:cs="Arial"/>
+                <w:b/>
+                <w:bCs/>
+                <w:sz w:val="20"/>
+                <w:szCs w:val="20"/>
+                <w:u w:val="single"/>
+                <w:vertAlign w:val="baseline"/>
+                <w:lang w:val="en-GB"/>
+              </w:rPr>
+            </w:pPr>
+            <w:r>
+              <w:rPr>
+                <w:rFonts w:hint="default" w:ascii="Arial" w:hAnsi="Arial" w:cs="Arial"/>
+                <w:b/>
+                <w:bCs/>
+                <w:sz w:val="20"/>
+                <w:szCs w:val="20"/>
+                <w:u w:val="single"/>
+                <w:vertAlign w:val="baseline"/>
+                <w:lang w:val="en-GB"/>
+              </w:rPr>
+              <w:t>Date Added</w:t>
+            </w:r>
+          </w:p>
+        </w:tc>
+        <w:tc>
+          <w:tcPr>
+            <w:tcW w:w="2560" w:type="dxa"/>
+          </w:tcPr>
+          <w:p>
+            <w:pPr>
+              <w:widowControl w:val="0"/>
+              <w:jc w:val="center"/>
+              <w:rPr>
+                <w:rFonts w:hint="default" w:ascii="Arial" w:hAnsi="Arial" w:cs="Arial"/>
+                <w:b/>
+                <w:bCs/>
+                <w:sz w:val="20"/>
+                <w:szCs w:val="20"/>
+                <w:u w:val="single"/>
+                <w:vertAlign w:val="baseline"/>
+                <w:lang w:val="en-GB"/>
+              </w:rPr>
+            </w:pPr>
+            <w:r>
+              <w:rPr>
+                <w:rFonts w:hint="default" w:ascii="Arial" w:hAnsi="Arial" w:cs="Arial"/>
+                <w:b/>
+                <w:bCs/>
+                <w:sz w:val="20"/>
+                <w:szCs w:val="20"/>
+                <w:u w:val="single"/>
+                <w:vertAlign w:val="baseline"/>
+                <w:lang w:val="en-GB"/>
+              </w:rPr>
+              <w:t>Discussed</w:t>
+            </w:r>
+          </w:p>
+        </w:tc>
+      </w:tr>
+    </w:tbl>
     <w:p>
       <w:bookmarkStart w:id="0" w:name="_GoBack"/>
       <w:bookmarkEnd w:id="0"/>
     </w:p>
+    <w:p/>
     <w:sectPr>
       <w:footerReference r:id="rId3" w:type="default"/>
       <w:pgSz w:w="11907" w:h="16839"/>
@@ -1007,7 +1191,7 @@
       <w:rPr>
         <w:sz w:val="16"/>
       </w:rPr>
-      <w:t>12/14/23</w:t>
+      <w:t>2/16/24</w:t>
     </w:r>
     <w:r>
       <w:rPr>

</xml_diff>